<commit_message>
xiang xi she ji
</commit_message>
<xml_diff>
--- a/002mota/004详细设计/003数据库详细设计/数据库文档.docx
+++ b/002mota/004详细设计/003数据库详细设计/数据库文档.docx
@@ -6917,8 +6917,6 @@
           <w:lang w:val="en-US" w:eastAsia="zh-CN" w:bidi="ar-SA"/>
         </w:rPr>
       </w:pPr>
-      <w:bookmarkStart w:id="2" w:name="_GoBack"/>
-      <w:bookmarkEnd w:id="2"/>
       <w:r>
         <w:rPr>
           <w:rFonts w:hint="eastAsia" w:asciiTheme="minorHAnsi" w:hAnsiTheme="minorHAnsi" w:eastAsiaTheme="minorEastAsia" w:cstheme="minorBidi"/>
@@ -13480,7 +13478,21 @@
           <w:szCs w:val="32"/>
           <w:lang w:val="en-US" w:eastAsia="zh-CN" w:bidi="ar-SA"/>
         </w:rPr>
-        <w:t>config_init_list</w:t>
+        <w:t>bussiness</w:t>
+      </w:r>
+      <w:bookmarkStart w:id="2" w:name="_GoBack"/>
+      <w:bookmarkEnd w:id="2"/>
+      <w:r>
+        <w:rPr>
+          <w:rFonts w:hint="eastAsia" w:cstheme="minorBidi"/>
+          <w:b/>
+          <w:bCs/>
+          <w:kern w:val="2"/>
+          <w:sz w:val="32"/>
+          <w:szCs w:val="32"/>
+          <w:lang w:val="en-US" w:eastAsia="zh-CN" w:bidi="ar-SA"/>
+        </w:rPr>
+        <w:t>_init_list</w:t>
       </w:r>
     </w:p>
     <w:tbl>
@@ -21048,6 +21060,12 @@
             <w:insideH w:val="single" w:color="auto" w:sz="4" w:space="0"/>
             <w:insideV w:val="single" w:color="auto" w:sz="4" w:space="0"/>
           </w:tblBorders>
+          <w:tblCellMar>
+            <w:top w:w="0" w:type="dxa"/>
+            <w:left w:w="108" w:type="dxa"/>
+            <w:bottom w:w="0" w:type="dxa"/>
+            <w:right w:w="108" w:type="dxa"/>
+          </w:tblCellMar>
         </w:tblPrEx>
         <w:trPr>
           <w:trHeight w:val="597" w:hRule="atLeast"/>
@@ -22749,6 +22767,7 @@
     <w:name w:val="heading 7"/>
     <w:basedOn w:val="1"/>
     <w:next w:val="1"/>
+    <w:autoRedefine/>
     <w:semiHidden/>
     <w:unhideWhenUsed/>
     <w:qFormat/>
@@ -22773,6 +22792,7 @@
     <w:name w:val="heading 8"/>
     <w:basedOn w:val="1"/>
     <w:next w:val="1"/>
+    <w:autoRedefine/>
     <w:semiHidden/>
     <w:unhideWhenUsed/>
     <w:qFormat/>
@@ -22797,6 +22817,7 @@
     <w:name w:val="heading 9"/>
     <w:basedOn w:val="1"/>
     <w:next w:val="1"/>
+    <w:autoRedefine/>
     <w:semiHidden/>
     <w:unhideWhenUsed/>
     <w:qFormat/>
@@ -22819,6 +22840,7 @@
   </w:style>
   <w:style w:type="character" w:default="1" w:styleId="24">
     <w:name w:val="Default Paragraph Font"/>
+    <w:autoRedefine/>
     <w:semiHidden/>
     <w:unhideWhenUsed/>
     <w:qFormat/>
@@ -22843,6 +22865,7 @@
     <w:name w:val="toc 7"/>
     <w:basedOn w:val="1"/>
     <w:next w:val="1"/>
+    <w:autoRedefine/>
     <w:unhideWhenUsed/>
     <w:qFormat/>
     <w:uiPriority w:val="39"/>
@@ -22859,6 +22882,7 @@
     <w:name w:val="toc 5"/>
     <w:basedOn w:val="1"/>
     <w:next w:val="1"/>
+    <w:autoRedefine/>
     <w:unhideWhenUsed/>
     <w:qFormat/>
     <w:uiPriority w:val="39"/>
@@ -22875,6 +22899,7 @@
     <w:name w:val="toc 3"/>
     <w:basedOn w:val="1"/>
     <w:next w:val="1"/>
+    <w:autoRedefine/>
     <w:unhideWhenUsed/>
     <w:qFormat/>
     <w:uiPriority w:val="39"/>
@@ -22952,6 +22977,7 @@
     <w:name w:val="toc 1"/>
     <w:basedOn w:val="1"/>
     <w:next w:val="1"/>
+    <w:autoRedefine/>
     <w:unhideWhenUsed/>
     <w:qFormat/>
     <w:uiPriority w:val="39"/>
@@ -22987,6 +23013,7 @@
     <w:name w:val="toc 6"/>
     <w:basedOn w:val="1"/>
     <w:next w:val="1"/>
+    <w:autoRedefine/>
     <w:unhideWhenUsed/>
     <w:qFormat/>
     <w:uiPriority w:val="39"/>
@@ -23020,6 +23047,7 @@
     <w:name w:val="toc 9"/>
     <w:basedOn w:val="1"/>
     <w:next w:val="1"/>
+    <w:autoRedefine/>
     <w:unhideWhenUsed/>
     <w:qFormat/>
     <w:uiPriority w:val="39"/>
@@ -23078,6 +23106,7 @@
     <w:name w:val="页眉 Char"/>
     <w:basedOn w:val="24"/>
     <w:link w:val="16"/>
+    <w:autoRedefine/>
     <w:qFormat/>
     <w:uiPriority w:val="99"/>
     <w:rPr>
@@ -23089,6 +23118,7 @@
     <w:name w:val="页脚 Char"/>
     <w:basedOn w:val="24"/>
     <w:link w:val="15"/>
+    <w:autoRedefine/>
     <w:qFormat/>
     <w:uiPriority w:val="99"/>
     <w:rPr>
@@ -23099,6 +23129,7 @@
   <w:style w:type="paragraph" w:styleId="28">
     <w:name w:val="List Paragraph"/>
     <w:basedOn w:val="1"/>
+    <w:autoRedefine/>
     <w:qFormat/>
     <w:uiPriority w:val="34"/>
     <w:pPr>
@@ -23117,6 +23148,7 @@
     <w:name w:val="标题 3 Char"/>
     <w:basedOn w:val="24"/>
     <w:link w:val="4"/>
+    <w:autoRedefine/>
     <w:semiHidden/>
     <w:qFormat/>
     <w:uiPriority w:val="9"/>
@@ -23145,6 +23177,7 @@
     <w:name w:val="TOC 标题1"/>
     <w:basedOn w:val="2"/>
     <w:next w:val="1"/>
+    <w:autoRedefine/>
     <w:unhideWhenUsed/>
     <w:qFormat/>
     <w:uiPriority w:val="39"/>
@@ -23167,6 +23200,7 @@
   <w:style w:type="paragraph" w:customStyle="1" w:styleId="32">
     <w:name w:val="列出段落1"/>
     <w:basedOn w:val="1"/>
+    <w:autoRedefine/>
     <w:qFormat/>
     <w:uiPriority w:val="0"/>
     <w:pPr>

</xml_diff>